<commit_message>
updated at 26 / 07 / 1403
</commit_message>
<xml_diff>
--- a/file/total.docx
+++ b/file/total.docx
@@ -21783,9 +21783,19 @@
           <w:szCs w:val="36"/>
           <w:rtl/>
         </w:rPr>
-        <w:t xml:space="preserve"> جمع‌بندی و نوآوری </w:t>
-      </w:r>
-      <w:proofErr w:type="gramStart"/>
+        <w:t xml:space="preserve"> جمع‌بندی و نوآوری پژوهش</w:t>
+      </w:r>
+      <w:r>
+        <w:rPr>
+          <w:rFonts w:cs="B Lotus"/>
+          <w:b/>
+          <w:bCs/>
+          <w:sz w:val="36"/>
+          <w:szCs w:val="36"/>
+        </w:rPr>
+        <w:t xml:space="preserve"> </w:t>
+      </w:r>
+      <w:bookmarkEnd w:id="36"/>
       <w:r>
         <w:rPr>
           <w:rFonts w:cs="B Lotus" w:hint="cs"/>
@@ -21795,31 +21805,8 @@
           <w:szCs w:val="36"/>
           <w:rtl/>
         </w:rPr>
-        <w:t>پژوهش</w:t>
-      </w:r>
-      <w:r>
-        <w:rPr>
-          <w:rFonts w:cs="B Lotus"/>
-          <w:b/>
-          <w:bCs/>
-          <w:sz w:val="36"/>
-          <w:szCs w:val="36"/>
-        </w:rPr>
-        <w:t xml:space="preserve"> </w:t>
-      </w:r>
-      <w:bookmarkEnd w:id="36"/>
-      <w:r>
-        <w:rPr>
-          <w:rFonts w:cs="B Lotus" w:hint="cs"/>
-          <w:b/>
-          <w:bCs/>
-          <w:sz w:val="36"/>
-          <w:szCs w:val="36"/>
-          <w:rtl/>
-        </w:rPr>
         <w:t>:</w:t>
       </w:r>
-      <w:proofErr w:type="gramEnd"/>
     </w:p>
     <w:p>
       <w:pPr>
@@ -26368,6 +26355,7 @@
           <w:szCs w:val="36"/>
         </w:rPr>
       </w:pPr>
+      <w:bookmarkStart w:id="48" w:name="_Hlk180080825"/>
       <w:r>
         <w:rPr>
           <w:rFonts w:ascii="Arial" w:hAnsi="Arial" w:cs="B Nazanin" w:hint="cs"/>
@@ -27637,13 +27625,22 @@
       </w:r>
       <w:r>
         <w:rPr>
+          <w:rFonts w:cs="B Nazanin"/>
+          <w:sz w:val="28"/>
+          <w:szCs w:val="28"/>
+          <w:lang w:bidi="fa-IR"/>
+        </w:rPr>
+        <w:t>3</w:t>
+      </w:r>
+      <w:r>
+        <w:rPr>
           <w:rFonts w:cs="B Nazanin" w:hint="cs"/>
           <w:sz w:val="28"/>
           <w:szCs w:val="28"/>
           <w:rtl/>
           <w:lang w:bidi="fa-IR"/>
         </w:rPr>
-        <w:t>3-</w:t>
+        <w:t>-</w:t>
       </w:r>
       <w:r>
         <w:rPr>
@@ -27699,7 +27696,26 @@
           <w:szCs w:val="28"/>
           <w:rtl/>
         </w:rPr>
-        <w:t xml:space="preserve"> جریان سیال گرم از مسیر بخش فوقانی و تحتانی مبدل که فاقد فین است ؛با بدنه مبدل انتقال حرارت انجام داده و با توجه له گذر جریان سرد از بخش زیرین و بالای مبدل و ایجاد اختلاف دما بین دو مسیر </w:t>
+        <w:t xml:space="preserve"> جریان سیال گرم از مسیر بخش فوقانی و تحتانی مبدل که فاقد فین است ؛با بدنه مبدل انتقال حرارت انجام داده و با توجه </w:t>
+      </w:r>
+      <w:r>
+        <w:rPr>
+          <w:rFonts w:cs="B Nazanin" w:hint="cs"/>
+          <w:sz w:val="28"/>
+          <w:szCs w:val="28"/>
+          <w:rtl/>
+          <w:lang w:bidi="fa-IR"/>
+        </w:rPr>
+        <w:t>ب</w:t>
+      </w:r>
+      <w:r>
+        <w:rPr>
+          <w:rFonts w:cs="B Nazanin" w:hint="cs"/>
+          <w:sz w:val="28"/>
+          <w:szCs w:val="28"/>
+          <w:rtl/>
+        </w:rPr>
+        <w:t xml:space="preserve">ه گذر جریان سرد از بخش زیرین و بالای مبدل و ایجاد اختلاف دما بین دو مسیر </w:t>
       </w:r>
       <w:r>
         <w:rPr>
@@ -28799,7 +28815,7 @@
         </w:rPr>
         <w:t xml:space="preserve">جدول 3-1 </w:t>
       </w:r>
-      <w:bookmarkStart w:id="48" w:name="_Hlk179406573"/>
+      <w:bookmarkStart w:id="49" w:name="_Hlk179406573"/>
       <w:r>
         <w:rPr>
           <w:rFonts w:cs="B Nazanin"/>
@@ -28889,7 +28905,7 @@
         </w:rPr>
         <w:t xml:space="preserve"> در هر مورد</w:t>
       </w:r>
-      <w:bookmarkEnd w:id="48"/>
+      <w:bookmarkEnd w:id="49"/>
       <w:r>
         <w:rPr>
           <w:rFonts w:cs="B Nazanin"/>
@@ -28955,7 +28971,125 @@
           <w:rtl/>
           <w:lang w:bidi="fa-IR"/>
         </w:rPr>
-        <w:t>ساختار فین مورد مطالعه در شکل (3-2) نمایش داده شده است . طراحی فین  های نامنظم</w:t>
+        <w:t>ساختار فین مورد مطالع</w:t>
+      </w:r>
+      <w:r>
+        <w:rPr>
+          <w:rFonts w:cs="B Nazanin" w:hint="cs"/>
+          <w:sz w:val="28"/>
+          <w:szCs w:val="28"/>
+          <w:rtl/>
+          <w:lang w:bidi="fa-IR"/>
+        </w:rPr>
+        <w:t>ه</w:t>
+      </w:r>
+      <w:r>
+        <w:rPr>
+          <w:rFonts w:cs="B Nazanin"/>
+          <w:sz w:val="28"/>
+          <w:szCs w:val="28"/>
+          <w:lang w:bidi="fa-IR"/>
+        </w:rPr>
+        <w:t xml:space="preserve"> </w:t>
+      </w:r>
+      <w:r>
+        <w:rPr>
+          <w:rFonts w:cs="B Nazanin" w:hint="cs"/>
+          <w:sz w:val="28"/>
+          <w:szCs w:val="28"/>
+          <w:rtl/>
+          <w:lang w:bidi="fa-IR"/>
+        </w:rPr>
+        <w:t xml:space="preserve"> بر مبنای اطاعات موجود تحقیق سونگ و همکاران  </w:t>
+      </w:r>
+      <w:r>
+        <w:rPr>
+          <w:rFonts w:cs="B Nazanin"/>
+          <w:sz w:val="28"/>
+          <w:szCs w:val="28"/>
+          <w:lang w:bidi="fa-IR"/>
+        </w:rPr>
+        <w:t>[30]</w:t>
+      </w:r>
+      <w:r>
+        <w:rPr>
+          <w:rFonts w:cs="B Nazanin" w:hint="cs"/>
+          <w:sz w:val="28"/>
+          <w:szCs w:val="28"/>
+          <w:rtl/>
+          <w:lang w:bidi="fa-IR"/>
+        </w:rPr>
+        <w:t xml:space="preserve"> که </w:t>
+      </w:r>
+      <w:r>
+        <w:rPr>
+          <w:rFonts w:cs="B Nazanin" w:hint="cs"/>
+          <w:sz w:val="28"/>
+          <w:szCs w:val="28"/>
+          <w:rtl/>
+          <w:lang w:bidi="fa-IR"/>
+        </w:rPr>
+        <w:t>در شکل (3-</w:t>
+      </w:r>
+      <w:r>
+        <w:rPr>
+          <w:rFonts w:cs="B Nazanin" w:hint="cs"/>
+          <w:sz w:val="28"/>
+          <w:szCs w:val="28"/>
+          <w:rtl/>
+          <w:lang w:bidi="fa-IR"/>
+        </w:rPr>
+        <w:t>1</w:t>
+      </w:r>
+      <w:r>
+        <w:rPr>
+          <w:rFonts w:cs="B Nazanin" w:hint="cs"/>
+          <w:sz w:val="28"/>
+          <w:szCs w:val="28"/>
+          <w:rtl/>
+          <w:lang w:bidi="fa-IR"/>
+        </w:rPr>
+        <w:t>)</w:t>
+      </w:r>
+      <w:r>
+        <w:rPr>
+          <w:rFonts w:cs="B Nazanin" w:hint="cs"/>
+          <w:sz w:val="28"/>
+          <w:szCs w:val="28"/>
+          <w:rtl/>
+          <w:lang w:bidi="fa-IR"/>
+        </w:rPr>
+        <w:t xml:space="preserve"> به ان اشاره شده است </w:t>
+      </w:r>
+      <w:r>
+        <w:rPr>
+          <w:rFonts w:cs="B Nazanin" w:hint="cs"/>
+          <w:sz w:val="28"/>
+          <w:szCs w:val="28"/>
+          <w:rtl/>
+          <w:lang w:bidi="fa-IR"/>
+        </w:rPr>
+        <w:t xml:space="preserve"> </w:t>
+      </w:r>
+      <w:r>
+        <w:rPr>
+          <w:rFonts w:cs="B Nazanin" w:hint="cs"/>
+          <w:sz w:val="28"/>
+          <w:szCs w:val="28"/>
+          <w:rtl/>
+          <w:lang w:bidi="fa-IR"/>
+        </w:rPr>
+        <w:t xml:space="preserve">صورت گرفته است </w:t>
+      </w:r>
+      <w:r>
+        <w:rPr>
+          <w:rFonts w:cs="B Nazanin" w:hint="cs"/>
+          <w:sz w:val="28"/>
+          <w:szCs w:val="28"/>
+          <w:rtl/>
+          <w:lang w:bidi="fa-IR"/>
+        </w:rPr>
+        <w:t>. طراحی فین  های نامنظم</w:t>
       </w:r>
       <w:r>
         <w:rPr>
@@ -30226,7 +30360,7 @@
         </w:rPr>
         <w:t xml:space="preserve"> – 2–3 </w:t>
       </w:r>
-      <w:bookmarkStart w:id="49" w:name="_Hlk180011234"/>
+      <w:bookmarkStart w:id="50" w:name="_Hlk180011234"/>
       <w:r>
         <w:rPr>
           <w:rFonts w:cs="B Nazanin"/>
@@ -30449,7 +30583,7 @@
         </w:rPr>
         <w:t>Z</w:t>
       </w:r>
-      <w:bookmarkEnd w:id="49"/>
+      <w:bookmarkEnd w:id="50"/>
     </w:p>
     <w:p>
       <w:pPr>
@@ -30598,8 +30732,8 @@
           <w:sz w:val="32"/>
         </w:rPr>
       </w:pPr>
-      <w:bookmarkStart w:id="50" w:name="_Ref125071032"/>
-      <w:bookmarkStart w:id="51" w:name="_Toc125401264"/>
+      <w:bookmarkStart w:id="51" w:name="_Ref125071032"/>
+      <w:bookmarkStart w:id="52" w:name="_Toc125401264"/>
       <w:r>
         <w:rPr>
           <w:rFonts w:cs="B Nazanin"/>
@@ -30733,19 +30867,7 @@
           <w:rtl/>
           <w:lang w:val="en-GB"/>
         </w:rPr>
-        <w:t xml:space="preserve"> مبدل‌های حرارتی صفحه‌ای پره‌دار با دوجریان </w:t>
-      </w:r>
-      <w:proofErr w:type="gramStart"/>
-      <w:r>
-        <w:rPr>
-          <w:rFonts w:cs="B Nazanin" w:hint="cs"/>
-          <w:b w:val="0"/>
-          <w:bCs w:val="0"/>
-          <w:sz w:val="32"/>
-          <w:rtl/>
-          <w:lang w:val="en-GB"/>
-        </w:rPr>
-        <w:t>تک‌فا</w:t>
+        <w:t xml:space="preserve"> مبدل‌های حرارتی صفحه‌ای پره‌دار با دوجریان تک‌فا</w:t>
       </w:r>
       <w:r>
         <w:rPr>
@@ -30779,7 +30901,6 @@
         </w:rPr>
         <w:t>:</w:t>
       </w:r>
-      <w:proofErr w:type="gramEnd"/>
     </w:p>
     <w:p>
       <w:pPr>
@@ -30981,8 +31102,8 @@
         </w:rPr>
         <w:t xml:space="preserve"> </w:t>
       </w:r>
-      <w:bookmarkStart w:id="52" w:name="_Hlk159672632"/>
       <w:bookmarkStart w:id="53" w:name="_Hlk180011330"/>
+      <w:bookmarkStart w:id="54" w:name="_Hlk159672632"/>
       <w:r>
         <w:rPr>
           <w:rFonts w:cs="B Nazanin" w:hint="cs"/>
@@ -30992,7 +31113,7 @@
         </w:rPr>
         <w:t xml:space="preserve">نمودار تغییرات دمای سیال‌های سرد وگرم در یک مبدل برای جریان‌های </w:t>
       </w:r>
-      <w:bookmarkStart w:id="54" w:name="_Hlk159672760"/>
+      <w:bookmarkStart w:id="55" w:name="_Hlk159672760"/>
       <w:r>
         <w:rPr>
           <w:rFonts w:cs="B Nazanin"/>
@@ -31059,7 +31180,7 @@
         </w:rPr>
         <w:t>]</w:t>
       </w:r>
-      <w:bookmarkEnd w:id="54"/>
+      <w:bookmarkEnd w:id="55"/>
     </w:p>
     <w:p>
       <w:pPr>
@@ -31070,7 +31191,7 @@
         </w:rPr>
       </w:pPr>
     </w:p>
-    <w:bookmarkEnd w:id="52"/>
+    <w:bookmarkEnd w:id="54"/>
     <w:p>
       <w:pPr>
         <w:jc w:val="both"/>
@@ -34815,7 +34936,7 @@
           <w:lang w:val="en-GB"/>
         </w:rPr>
       </w:pPr>
-      <w:bookmarkStart w:id="55" w:name="_Hlk179901271"/>
+      <w:bookmarkStart w:id="56" w:name="_Hlk179901271"/>
       <w:r>
         <w:rPr>
           <w:rFonts w:cs="B Nazanin" w:hint="cs"/>
@@ -35213,7 +35334,7 @@
                 <w:rtl/>
               </w:rPr>
             </w:pPr>
-            <w:bookmarkStart w:id="56" w:name="_Ref124727314"/>
+            <w:bookmarkStart w:id="57" w:name="_Ref124727314"/>
             <w:r>
               <w:rPr>
                 <w:rFonts w:cs="B Nazanin" w:hint="cs"/>
@@ -35232,7 +35353,7 @@
               </w:rPr>
               <w:noBreakHyphen/>
             </w:r>
-            <w:bookmarkEnd w:id="56"/>
+            <w:bookmarkEnd w:id="57"/>
             <w:r>
               <w:rPr>
                 <w:rFonts w:cs="B Nazanin" w:hint="cs"/>
@@ -35701,8 +35822,8 @@
           <w:lang w:val="en-GB"/>
         </w:rPr>
       </w:pPr>
-      <w:bookmarkStart w:id="57" w:name="_Ref124726368"/>
-      <w:bookmarkStart w:id="58" w:name="_Toc125298519"/>
+      <w:bookmarkStart w:id="58" w:name="_Ref124726368"/>
+      <w:bookmarkStart w:id="59" w:name="_Toc125298519"/>
       <w:r>
         <w:rPr>
           <w:rFonts w:cs="B Nazanin" w:hint="cs"/>
@@ -35712,7 +35833,7 @@
         </w:rPr>
         <w:t xml:space="preserve">شکل </w:t>
       </w:r>
-      <w:bookmarkEnd w:id="57"/>
+      <w:bookmarkEnd w:id="58"/>
       <w:r>
         <w:rPr>
           <w:rFonts w:cs="B Nazanin" w:hint="cs"/>
@@ -35731,7 +35852,7 @@
         </w:rPr>
         <w:t xml:space="preserve"> </w:t>
       </w:r>
-      <w:bookmarkStart w:id="59" w:name="_Hlk180011394"/>
+      <w:bookmarkStart w:id="60" w:name="_Hlk180011394"/>
       <w:r>
         <w:rPr>
           <w:rFonts w:cs="B Nazanin" w:hint="cs"/>
@@ -35759,9 +35880,9 @@
         </w:rPr>
         <w:t xml:space="preserve"> صفحه‌ای پره‌دار</w:t>
       </w:r>
-      <w:bookmarkEnd w:id="58"/>
+      <w:bookmarkEnd w:id="59"/>
     </w:p>
-    <w:bookmarkEnd w:id="59"/>
+    <w:bookmarkEnd w:id="60"/>
     <w:p>
       <w:pPr>
         <w:pStyle w:val="BodyText"/>
@@ -36163,7 +36284,7 @@
             <w:vAlign w:val="center"/>
             <w:hideMark/>
           </w:tcPr>
-          <w:bookmarkStart w:id="60" w:name="_Ref124727334"/>
+          <w:bookmarkStart w:id="61" w:name="_Ref124727334"/>
           <w:p>
             <w:pPr>
               <w:pStyle w:val="Caption"/>
@@ -36284,7 +36405,7 @@
               </w:rPr>
               <w:noBreakHyphen/>
             </w:r>
-            <w:bookmarkEnd w:id="60"/>
+            <w:bookmarkEnd w:id="61"/>
             <w:r>
               <w:rPr>
                 <w:rFonts w:cs="B Nazanin" w:hint="cs"/>
@@ -36896,7 +37017,7 @@
               </w:rPr>
             </w:pPr>
           </w:p>
-          <w:bookmarkStart w:id="61" w:name="_Ref124727327"/>
+          <w:bookmarkStart w:id="62" w:name="_Ref124727327"/>
           <w:p>
             <w:pPr>
               <w:pStyle w:val="Caption"/>
@@ -37007,7 +37128,7 @@
               </w:rPr>
               <w:noBreakHyphen/>
             </w:r>
-            <w:bookmarkEnd w:id="61"/>
+            <w:bookmarkEnd w:id="62"/>
             <w:r>
               <w:rPr>
                 <w:rFonts w:cs="B Nazanin" w:hint="cs"/>
@@ -37640,8 +37761,8 @@
           <w:rtl/>
         </w:rPr>
       </w:pPr>
-      <w:bookmarkStart w:id="62" w:name="_Ref124726397"/>
-      <w:bookmarkStart w:id="63" w:name="_Toc125298520"/>
+      <w:bookmarkStart w:id="63" w:name="_Ref124726397"/>
+      <w:bookmarkStart w:id="64" w:name="_Toc125298520"/>
       <w:r>
         <w:rPr>
           <w:rFonts w:cs="B Nazanin" w:hint="cs"/>
@@ -37651,7 +37772,7 @@
         </w:rPr>
         <w:t xml:space="preserve">شکل </w:t>
       </w:r>
-      <w:bookmarkEnd w:id="62"/>
+      <w:bookmarkEnd w:id="63"/>
       <w:r>
         <w:rPr>
           <w:rFonts w:cs="B Nazanin" w:hint="cs"/>
@@ -37670,7 +37791,7 @@
         </w:rPr>
         <w:t xml:space="preserve"> سطوح انتقال حرارت اولیه و ثانویه </w:t>
       </w:r>
-      <w:bookmarkEnd w:id="63"/>
+      <w:bookmarkEnd w:id="64"/>
       <w:r>
         <w:rPr>
           <w:rFonts w:cs="B Nazanin"/>
@@ -39126,8 +39247,8 @@
                 <w:rtl/>
               </w:rPr>
             </w:pPr>
-            <w:bookmarkStart w:id="64" w:name="_Hlk135592068"/>
-            <w:bookmarkStart w:id="65" w:name="_Hlk135592130"/>
+            <w:bookmarkStart w:id="65" w:name="_Hlk135592068"/>
+            <w:bookmarkStart w:id="66" w:name="_Hlk135592130"/>
             <m:oMathPara>
               <m:oMath>
                 <m:r>
@@ -39239,7 +39360,7 @@
                     </m:r>
                   </m:den>
                 </m:f>
-                <w:bookmarkEnd w:id="64"/>
+                <w:bookmarkEnd w:id="65"/>
                 <m:r>
                   <m:rPr>
                     <m:sty m:val="p"/>
@@ -39251,7 +39372,7 @@
                 </m:r>
               </m:oMath>
             </m:oMathPara>
-            <w:bookmarkEnd w:id="65"/>
+            <w:bookmarkEnd w:id="66"/>
           </w:p>
         </w:tc>
       </w:tr>
@@ -41352,30 +41473,30 @@
       </w:r>
       <w:r>
         <w:rPr>
+          <w:rtl/>
+          <w:lang w:val="en-GB"/>
+        </w:rPr>
+        <w:instrText xml:space="preserve"> \* </w:instrText>
+      </w:r>
+      <w:r>
+        <w:rPr>
+          <w:lang w:val="en-GB"/>
+        </w:rPr>
+        <w:instrText>MERGEFORMAT</w:instrText>
+      </w:r>
+      <w:r>
+        <w:rPr>
+          <w:rtl/>
+          <w:lang w:val="en-GB"/>
+        </w:rPr>
+        <w:instrText xml:space="preserve"> </w:instrText>
+      </w:r>
+      <w:r>
+        <w:rPr>
           <w:rFonts w:hint="cs"/>
           <w:rtl/>
           <w:lang w:val="en-GB"/>
         </w:rPr>
-      </w:r>
-      <w:r>
-        <w:rPr>
-          <w:rtl/>
-          <w:lang w:val="en-GB"/>
-        </w:rPr>
-        <w:instrText xml:space="preserve"> \* </w:instrText>
-      </w:r>
-      <w:r>
-        <w:rPr>
-          <w:lang w:val="en-GB"/>
-        </w:rPr>
-        <w:instrText>MERGEFORMAT</w:instrText>
-      </w:r>
-      <w:r>
-        <w:rPr>
-          <w:rtl/>
-          <w:lang w:val="en-GB"/>
-        </w:rPr>
-        <w:instrText xml:space="preserve"> </w:instrText>
       </w:r>
       <w:r>
         <w:rPr>
@@ -41533,8 +41654,8 @@
       <w:pPr>
         <w:pStyle w:val="Caption"/>
       </w:pPr>
-      <w:bookmarkStart w:id="66" w:name="_Ref124726479"/>
-      <w:bookmarkStart w:id="67" w:name="_Toc125298522"/>
+      <w:bookmarkStart w:id="67" w:name="_Ref124726479"/>
+      <w:bookmarkStart w:id="68" w:name="_Toc125298522"/>
       <w:r>
         <w:rPr>
           <w:rFonts w:hint="cs"/>
@@ -41610,7 +41731,7 @@
         </w:rPr>
         <w:noBreakHyphen/>
       </w:r>
-      <w:bookmarkEnd w:id="66"/>
+      <w:bookmarkEnd w:id="67"/>
       <w:r>
         <w:rPr>
           <w:rFonts w:hint="cs"/>
@@ -41625,7 +41746,7 @@
         </w:rPr>
         <w:t xml:space="preserve"> هندسه و مشخصات انواع پره‌های به کار رفته در مبدل‌های حرارتی صفحه‌ای پره‌دار</w:t>
       </w:r>
-      <w:bookmarkEnd w:id="67"/>
+      <w:bookmarkEnd w:id="68"/>
       <w:r>
         <w:t>[35]</w:t>
       </w:r>
@@ -41644,7 +41765,7 @@
         <w:pStyle w:val="BodyText"/>
         <w:jc w:val="both"/>
       </w:pPr>
-      <w:bookmarkStart w:id="68" w:name="_Hlk135592008"/>
+      <w:bookmarkStart w:id="69" w:name="_Hlk135592008"/>
       <w:r>
         <w:rPr>
           <w:rFonts w:hint="cs"/>
@@ -41652,7 +41773,7 @@
         </w:rPr>
         <w:t xml:space="preserve">یکی دیگر از مشخصه‌های عملکردی مبدل‌های حرارتی، افت فشار سیال در مبدل است. در مبدل حرارتی صفحه ای پره‌دار، بدلیل سطح تماس بیشتر سیال با جامد، افت فشار نسبت به مبدل‌های صفحه‌ای بدون پره، اهمیت بیشتری پیدا می‌کند. </w:t>
       </w:r>
-      <w:bookmarkEnd w:id="68"/>
+      <w:bookmarkEnd w:id="69"/>
       <w:r>
         <w:rPr>
           <w:rFonts w:hint="cs"/>
@@ -41964,30 +42085,30 @@
       </w:r>
       <w:r>
         <w:rPr>
+          <w:rtl/>
+          <w:lang w:val="en-GB"/>
+        </w:rPr>
+        <w:instrText xml:space="preserve"> \* </w:instrText>
+      </w:r>
+      <w:r>
+        <w:rPr>
+          <w:lang w:val="en-GB"/>
+        </w:rPr>
+        <w:instrText>MERGEFORMAT</w:instrText>
+      </w:r>
+      <w:r>
+        <w:rPr>
+          <w:rtl/>
+          <w:lang w:val="en-GB"/>
+        </w:rPr>
+        <w:instrText xml:space="preserve"> </w:instrText>
+      </w:r>
+      <w:r>
+        <w:rPr>
           <w:rFonts w:hint="cs"/>
           <w:rtl/>
           <w:lang w:val="en-GB"/>
         </w:rPr>
-      </w:r>
-      <w:r>
-        <w:rPr>
-          <w:rtl/>
-          <w:lang w:val="en-GB"/>
-        </w:rPr>
-        <w:instrText xml:space="preserve"> \* </w:instrText>
-      </w:r>
-      <w:r>
-        <w:rPr>
-          <w:lang w:val="en-GB"/>
-        </w:rPr>
-        <w:instrText>MERGEFORMAT</w:instrText>
-      </w:r>
-      <w:r>
-        <w:rPr>
-          <w:rtl/>
-          <w:lang w:val="en-GB"/>
-        </w:rPr>
-        <w:instrText xml:space="preserve"> </w:instrText>
       </w:r>
       <w:r>
         <w:rPr>
@@ -42471,14 +42592,7 @@
                   <w:rFonts w:ascii="Cambria Math" w:hAnsi="Cambria Math" w:cstheme="minorBidi"/>
                   <w:sz w:val="28"/>
                 </w:rPr>
-                <m:t>f</m:t>
-              </m:r>
-              <m:r>
-                <w:rPr>
-                  <w:rFonts w:ascii="Cambria Math" w:hAnsi="Cambria Math" w:cstheme="minorBidi"/>
-                  <w:sz w:val="28"/>
-                </w:rPr>
-                <m:t xml:space="preserve">= </m:t>
+                <m:t xml:space="preserve">f= </m:t>
               </m:r>
               <m:f>
                 <m:fPr>
@@ -42612,13 +42726,7 @@
               <w:t>قطر هیدرولیکی</w:t>
             </w:r>
             <w:r>
-              <w:t xml:space="preserve"> (</w:t>
-            </w:r>
-            <w:r>
-              <w:t>D</w:t>
-            </w:r>
-            <w:r>
-              <w:t xml:space="preserve">) </w:t>
+              <w:t xml:space="preserve"> (D) </w:t>
             </w:r>
             <w:r>
               <w:rPr>
@@ -42676,105 +42784,70 @@
                 <w:rFonts w:hint="cs"/>
                 <w:rtl/>
               </w:rPr>
-              <w:t>سرعت</w:t>
+              <w:t>سرعت سیال (</w:t>
+            </w:r>
+            <w:r>
+              <w:t>u</w:t>
             </w:r>
             <w:r>
               <w:rPr>
                 <w:rFonts w:hint="cs"/>
                 <w:rtl/>
               </w:rPr>
-              <w:t xml:space="preserve"> سیال </w:t>
+              <w:t>)؛</w:t>
+            </w:r>
+            <w:r>
+              <w:rPr>
+                <w:rtl/>
+              </w:rPr>
+              <w:t xml:space="preserve"> </w:t>
             </w:r>
             <w:r>
               <w:rPr>
                 <w:rFonts w:hint="cs"/>
                 <w:rtl/>
               </w:rPr>
+              <w:t>طول کانال یا لوله (</w:t>
+            </w:r>
+            <w:r>
+              <w:t>L</w:t>
+            </w:r>
+            <w:r>
+              <w:rPr>
+                <w:rFonts w:hint="cs"/>
+                <w:rtl/>
+              </w:rPr>
+              <w:t>)؛</w:t>
+            </w:r>
+            <w:r>
+              <w:rPr>
+                <w:rtl/>
+              </w:rPr>
+              <w:t xml:space="preserve"> </w:t>
+            </w:r>
+            <w:r>
+              <w:rPr>
+                <w:rFonts w:hint="cs"/>
+                <w:rtl/>
+              </w:rPr>
+              <w:t>ضریب اصطحکاک</w:t>
+            </w:r>
+            <w:r>
+              <w:rPr>
+                <w:rFonts w:hint="cs"/>
+                <w:rtl/>
+              </w:rPr>
               <w:t>(</w:t>
             </w:r>
             <w:r>
-              <w:t>u</w:t>
+              <w:t>f</w:t>
             </w:r>
             <w:r>
               <w:rPr>
                 <w:rFonts w:hint="cs"/>
                 <w:rtl/>
               </w:rPr>
-              <w:t>)</w:t>
-            </w:r>
-            <w:r>
-              <w:rPr>
-                <w:rFonts w:hint="cs"/>
-                <w:rtl/>
-              </w:rPr>
-              <w:t>؛</w:t>
-            </w:r>
-            <w:r>
-              <w:rPr>
-                <w:rtl/>
-              </w:rPr>
-              <w:t xml:space="preserve"> </w:t>
-            </w:r>
-            <w:r>
-              <w:rPr>
-                <w:rFonts w:hint="cs"/>
-                <w:rtl/>
-              </w:rPr>
-              <w:t>طول کانال یا لوله (</w:t>
-            </w:r>
-            <w:r>
-              <w:t>L</w:t>
-            </w:r>
-            <w:r>
-              <w:rPr>
-                <w:rFonts w:hint="cs"/>
-                <w:rtl/>
-              </w:rPr>
-              <w:t>)</w:t>
-            </w:r>
-            <w:r>
-              <w:rPr>
-                <w:rFonts w:hint="cs"/>
-                <w:rtl/>
-              </w:rPr>
-              <w:t>؛</w:t>
-            </w:r>
-            <w:r>
-              <w:rPr>
-                <w:rtl/>
-              </w:rPr>
-              <w:t xml:space="preserve"> </w:t>
-            </w:r>
-            <w:r>
-              <w:rPr>
-                <w:rFonts w:hint="cs"/>
-                <w:rtl/>
-              </w:rPr>
-              <w:t>ضریب اصطحکاک</w:t>
-            </w:r>
-            <w:r>
-              <w:rPr>
-                <w:rFonts w:hint="cs"/>
-                <w:rtl/>
-              </w:rPr>
-              <w:t>(</w:t>
-            </w:r>
-            <w:r>
-              <w:t>f</w:t>
-            </w:r>
-            <w:r>
-              <w:rPr>
-                <w:rFonts w:hint="cs"/>
-                <w:rtl/>
-              </w:rPr>
-              <w:t>)</w:t>
-            </w:r>
-            <w:r>
-              <w:rPr>
-                <w:rFonts w:hint="cs"/>
-                <w:rtl/>
-              </w:rPr>
-              <w:t xml:space="preserve"> </w:t>
+              <w:t xml:space="preserve">) </w:t>
             </w:r>
             <w:r>
               <w:rPr>
@@ -48541,8 +48614,8 @@
                 <w:szCs w:val="32"/>
               </w:rPr>
             </w:pPr>
-            <w:bookmarkStart w:id="69" w:name="_Ref124727524"/>
-            <w:bookmarkStart w:id="70" w:name="_Toc125401266"/>
+            <w:bookmarkStart w:id="70" w:name="_Ref124727524"/>
+            <w:bookmarkStart w:id="71" w:name="_Toc125401266"/>
             <w:r>
               <w:rPr>
                 <w:rFonts w:cs="B Nazanin"/>
@@ -48625,7 +48698,7 @@
               </w:rPr>
               <w:t>مبدل حرارتی صفجه ای پره دار با جریان دو فاز</w:t>
             </w:r>
-            <w:bookmarkEnd w:id="69"/>
+            <w:bookmarkEnd w:id="70"/>
             <w:r>
               <w:rPr>
                 <w:rStyle w:val="Heading9Char"/>
@@ -48650,7 +48723,7 @@
               </w:rPr>
               <w:footnoteReference w:id="15"/>
             </w:r>
-            <w:bookmarkEnd w:id="70"/>
+            <w:bookmarkEnd w:id="71"/>
             <w:r>
               <w:rPr>
                 <w:rFonts w:cs="B Nazanin" w:hint="cs"/>
@@ -50814,7 +50887,7 @@
               </w:rPr>
               <w:t xml:space="preserve"> </w:t>
             </w:r>
-            <w:bookmarkStart w:id="71" w:name="_Hlk159673175"/>
+            <w:bookmarkStart w:id="72" w:name="_Hlk159673175"/>
             <w:r>
               <w:rPr>
                 <w:rFonts w:cs="B Nazanin"/>
@@ -50977,7 +51050,7 @@
               </w:rPr>
               <w:t xml:space="preserve">] </w:t>
             </w:r>
-            <w:bookmarkEnd w:id="71"/>
+            <w:bookmarkEnd w:id="72"/>
           </w:p>
           <w:p>
             <w:pPr>
@@ -54021,7 +54094,7 @@
               </w:rPr>
               <w:t xml:space="preserve"> </w:t>
             </w:r>
-            <w:bookmarkStart w:id="72" w:name="_Hlk159673314"/>
+            <w:bookmarkStart w:id="73" w:name="_Hlk159673314"/>
             <w:r>
               <w:rPr>
                 <w:rFonts w:cs="B Nazanin"/>
@@ -54150,7 +54223,7 @@
               </w:rPr>
               <w:t>ی</w:t>
             </w:r>
-            <w:bookmarkEnd w:id="72"/>
+            <w:bookmarkEnd w:id="73"/>
           </w:p>
           <w:p>
             <w:pPr>
@@ -54455,8 +54528,8 @@
                 <w:rtl/>
               </w:rPr>
             </w:pPr>
-            <w:bookmarkStart w:id="73" w:name="_Ref124726707"/>
-            <w:bookmarkStart w:id="74" w:name="_Toc125298524"/>
+            <w:bookmarkStart w:id="74" w:name="_Ref124726707"/>
+            <w:bookmarkStart w:id="75" w:name="_Toc125298524"/>
             <w:r>
               <w:rPr>
                 <w:rFonts w:cs="B Nazanin" w:hint="cs"/>
@@ -54484,7 +54557,7 @@
               </w:rPr>
               <w:noBreakHyphen/>
             </w:r>
-            <w:bookmarkEnd w:id="73"/>
+            <w:bookmarkEnd w:id="74"/>
             <w:r>
               <w:rPr>
                 <w:rFonts w:cs="B Nazanin" w:hint="cs"/>
@@ -54503,8 +54576,8 @@
               </w:rPr>
               <w:t xml:space="preserve"> </w:t>
             </w:r>
-            <w:bookmarkStart w:id="75" w:name="_Hlk159673354"/>
-            <w:bookmarkStart w:id="76" w:name="_Hlk159673370"/>
+            <w:bookmarkStart w:id="76" w:name="_Hlk159673354"/>
+            <w:bookmarkStart w:id="77" w:name="_Hlk159673370"/>
             <w:r>
               <w:rPr>
                 <w:rFonts w:cs="B Nazanin" w:hint="cs"/>
@@ -54514,9 +54587,9 @@
               </w:rPr>
               <w:t>حالات مختلف تغییر ضریب انتقال حرارت کلی در طول مبدل</w:t>
             </w:r>
-            <w:bookmarkEnd w:id="74"/>
             <w:bookmarkEnd w:id="75"/>
             <w:bookmarkEnd w:id="76"/>
+            <w:bookmarkEnd w:id="77"/>
           </w:p>
           <w:p>
             <w:pPr>
@@ -54704,7 +54777,7 @@
               </w:rPr>
               <w:t xml:space="preserve"> </w:t>
             </w:r>
-            <w:bookmarkStart w:id="77" w:name="_Hlk159669384"/>
+            <w:bookmarkStart w:id="78" w:name="_Hlk159669384"/>
             <w:r>
               <w:rPr>
                 <w:rFonts w:cs="B Nazanin" w:hint="cs"/>
@@ -54825,7 +54898,7 @@
               </w:rPr>
               <w:t xml:space="preserve">ژنتیک </w:t>
             </w:r>
-            <w:bookmarkEnd w:id="77"/>
+            <w:bookmarkEnd w:id="78"/>
             <w:r>
               <w:rPr>
                 <w:rFonts w:cs="B Nazanin" w:hint="cs"/>
@@ -58359,8 +58432,8 @@
                 <w:lang w:val="en-GB"/>
               </w:rPr>
             </w:pPr>
-            <w:bookmarkStart w:id="78" w:name="_Ref125071105"/>
-            <w:bookmarkStart w:id="79" w:name="_Toc125401272"/>
+            <w:bookmarkStart w:id="79" w:name="_Ref125071105"/>
+            <w:bookmarkStart w:id="80" w:name="_Toc125401272"/>
             <w:r>
               <w:rPr>
                 <w:rFonts w:cs="B Nazanin" w:hint="cs"/>
@@ -58385,7 +58458,7 @@
               </w:rPr>
               <w:t xml:space="preserve">- </w:t>
             </w:r>
-            <w:bookmarkStart w:id="80" w:name="_Hlk159669504"/>
+            <w:bookmarkStart w:id="81" w:name="_Hlk159669504"/>
             <w:r>
               <w:rPr>
                 <w:rFonts w:cs="B Nazanin" w:hint="cs"/>
@@ -58398,8 +58471,8 @@
               </w:rPr>
               <w:t>چالش‌های بهینه‌سازی مبدل‌های حرارتی چندفاز با چند هندسه پره متفاوت</w:t>
             </w:r>
-            <w:bookmarkEnd w:id="78"/>
             <w:bookmarkEnd w:id="79"/>
+            <w:bookmarkEnd w:id="80"/>
             <w:r>
               <w:rPr>
                 <w:rFonts w:cs="B Nazanin" w:hint="cs"/>
@@ -58412,7 +58485,7 @@
               </w:rPr>
               <w:t xml:space="preserve"> </w:t>
             </w:r>
-            <w:bookmarkEnd w:id="80"/>
+            <w:bookmarkEnd w:id="81"/>
             <w:r>
               <w:rPr>
                 <w:rFonts w:cs="B Nazanin" w:hint="cs"/>
@@ -58561,11 +58634,1104 @@
           </w:p>
           <w:p>
             <w:pPr>
+              <w:pStyle w:val="BodyText"/>
+              <w:rPr>
+                <w:rFonts w:cs="B Nazanin"/>
+                <w:sz w:val="36"/>
+                <w:szCs w:val="36"/>
+                <w:rtl/>
+                <w:lang w:val="en-GB"/>
+              </w:rPr>
+            </w:pPr>
+          </w:p>
+          <w:p>
+            <w:pPr>
+              <w:pStyle w:val="BodyText"/>
+              <w:rPr>
+                <w:rFonts w:cs="B Nazanin"/>
+                <w:sz w:val="36"/>
+                <w:szCs w:val="36"/>
+                <w:rtl/>
+                <w:lang w:val="en-GB"/>
+              </w:rPr>
+            </w:pPr>
+            <w:r>
+              <w:rPr>
+                <w:rFonts w:cs="B Nazanin" w:hint="cs"/>
+                <w:sz w:val="36"/>
+                <w:szCs w:val="36"/>
+                <w:rtl/>
+                <w:lang w:val="en-GB"/>
+              </w:rPr>
+              <w:t xml:space="preserve">6-3 </w:t>
+            </w:r>
+            <w:r>
+              <w:rPr>
+                <w:rFonts w:ascii="Arial" w:hAnsi="Arial" w:cs="Arial" w:hint="cs"/>
+                <w:sz w:val="36"/>
+                <w:szCs w:val="36"/>
+                <w:rtl/>
+                <w:lang w:val="en-GB"/>
+              </w:rPr>
+              <w:t>–</w:t>
+            </w:r>
+            <w:r>
+              <w:rPr>
+                <w:rFonts w:cs="B Nazanin" w:hint="cs"/>
+                <w:sz w:val="36"/>
+                <w:szCs w:val="36"/>
+                <w:rtl/>
+                <w:lang w:val="en-GB"/>
+              </w:rPr>
+              <w:t xml:space="preserve"> روش حل عددی و شرایط مرزی :</w:t>
+            </w:r>
+          </w:p>
+          <w:p>
+            <w:pPr>
               <w:jc w:val="both"/>
               <w:rPr>
                 <w:rFonts w:cs="B Nazanin"/>
                 <w:sz w:val="28"/>
-                <w:lang w:val="en-GB"/>
+                <w:rtl/>
+              </w:rPr>
+            </w:pPr>
+            <w:r>
+              <w:rPr>
+                <w:rFonts w:cs="B Nazanin"/>
+                <w:sz w:val="28"/>
+                <w:rtl/>
+              </w:rPr>
+              <w:t>شرایط مرزی حاکم بر پژوهش حاضر برای تحلیل و شبیه‌سازی جریان و انتقال حرارت در مبدل حرارتی پره‌دار نامنظم به گونه‌ای تعریف شده‌اند که بتوانند تمامی جنبه‌های فیزیکی و حرارتی مرتبط با مسأله را پوشش دهند. در این شبیه‌سازی، پارامترهای متعددی نظیر دما، سرعت، فشار و همچنین ویژگی‌های ترمود</w:t>
+            </w:r>
+            <w:r>
+              <w:rPr>
+                <w:rFonts w:cs="B Nazanin"/>
+                <w:sz w:val="28"/>
+              </w:rPr>
+              <w:t xml:space="preserve"> </w:t>
+            </w:r>
+            <w:r>
+              <w:rPr>
+                <w:rFonts w:cs="B Nazanin"/>
+                <w:sz w:val="28"/>
+                <w:rtl/>
+              </w:rPr>
+              <w:t>ینامیکی و هیدرولیکی سیالات مختلف در ورودی و خروجی مبدل تعریف می‌شوند</w:t>
+            </w:r>
+            <w:r>
+              <w:rPr>
+                <w:rFonts w:cs="B Nazanin"/>
+                <w:sz w:val="28"/>
+              </w:rPr>
+              <w:t>.</w:t>
+            </w:r>
+          </w:p>
+          <w:p>
+            <w:pPr>
+              <w:pStyle w:val="BodyText"/>
+              <w:jc w:val="both"/>
+              <w:rPr>
+                <w:rFonts w:cs="B Nazanin"/>
+                <w:sz w:val="28"/>
+              </w:rPr>
+            </w:pPr>
+            <w:r>
+              <w:rPr>
+                <w:rFonts w:cs="B Nazanin"/>
+                <w:sz w:val="28"/>
+                <w:rtl/>
+              </w:rPr>
+              <w:t xml:space="preserve">در ورودی کانال میانی، که جریان گرم از آن وارد مبدل می‌شود، دما به عنوان یک پارامتر ثابت </w:t>
+            </w:r>
+            <w:r>
+              <w:rPr>
+                <w:rFonts w:cs="B Nazanin" w:hint="cs"/>
+                <w:sz w:val="28"/>
+                <w:rtl/>
+              </w:rPr>
+              <w:t>برابر</w:t>
+            </w:r>
+            <w:r>
+              <w:rPr>
+                <w:rFonts w:cs="B Nazanin"/>
+                <w:sz w:val="28"/>
+              </w:rPr>
+              <w:t xml:space="preserve">      </w:t>
+            </w:r>
+            <w:r>
+              <w:rPr>
+                <w:rFonts w:cs="B Nazanin" w:hint="cs"/>
+                <w:sz w:val="28"/>
+                <w:rtl/>
+              </w:rPr>
+              <w:t xml:space="preserve"> </w:t>
+            </w:r>
+            <m:oMath>
+              <m:sSub>
+                <m:sSubPr>
+                  <m:ctrlPr>
+                    <w:rPr>
+                      <w:rFonts w:ascii="Cambria Math" w:hAnsi="Cambria Math" w:cs="B Nazanin"/>
+                      <w:iCs/>
+                      <w:sz w:val="28"/>
+                    </w:rPr>
+                  </m:ctrlPr>
+                </m:sSubPr>
+                <m:e>
+                  <m:r>
+                    <m:rPr>
+                      <m:sty m:val="p"/>
+                    </m:rPr>
+                    <w:rPr>
+                      <w:rFonts w:ascii="Cambria Math" w:hAnsi="Cambria Math" w:cs="B Nazanin"/>
+                      <w:sz w:val="28"/>
+                    </w:rPr>
+                    <m:t xml:space="preserve"> T</m:t>
+                  </m:r>
+                </m:e>
+                <m:sub>
+                  <m:r>
+                    <m:rPr>
+                      <m:sty m:val="p"/>
+                    </m:rPr>
+                    <w:rPr>
+                      <w:rFonts w:ascii="Cambria Math" w:hAnsi="Cambria Math" w:cs="B Nazanin"/>
+                      <w:sz w:val="28"/>
+                    </w:rPr>
+                    <m:t>h,in</m:t>
+                  </m:r>
+                </m:sub>
+              </m:sSub>
+              <m:r>
+                <m:rPr>
+                  <m:sty m:val="p"/>
+                </m:rPr>
+                <w:rPr>
+                  <w:rFonts w:ascii="Cambria Math" w:hAnsi="Cambria Math" w:cs="B Nazanin"/>
+                  <w:sz w:val="28"/>
+                </w:rPr>
+                <m:t>=</m:t>
+              </m:r>
+              <m:r>
+                <w:rPr>
+                  <w:rFonts w:ascii="Cambria Math" w:hAnsi="Cambria Math" w:cs="B Nazanin"/>
+                  <w:sz w:val="28"/>
+                </w:rPr>
+                <m:t>393K</m:t>
+              </m:r>
+            </m:oMath>
+            <w:r>
+              <w:rPr>
+                <w:rFonts w:cs="B Nazanin"/>
+                <w:sz w:val="28"/>
+                <w:rtl/>
+              </w:rPr>
+              <w:t>تعریف شده است. سرعت جریان سیال در این بخش برابر با</w:t>
+            </w:r>
+            <w:r>
+              <w:rPr>
+                <w:rFonts w:cs="B Nazanin" w:hint="cs"/>
+                <w:sz w:val="28"/>
+                <w:rtl/>
+              </w:rPr>
+              <w:t xml:space="preserve"> </w:t>
+            </w:r>
+            <m:oMath>
+              <m:sSub>
+                <m:sSubPr>
+                  <m:ctrlPr>
+                    <w:rPr>
+                      <w:rFonts w:ascii="Cambria Math" w:hAnsi="Cambria Math" w:cs="B Nazanin"/>
+                      <w:i/>
+                      <w:sz w:val="28"/>
+                    </w:rPr>
+                  </m:ctrlPr>
+                </m:sSubPr>
+                <m:e>
+                  <m:r>
+                    <w:rPr>
+                      <w:rFonts w:ascii="Cambria Math" w:hAnsi="Cambria Math" w:cs="B Nazanin"/>
+                      <w:sz w:val="28"/>
+                    </w:rPr>
+                    <m:t>U</m:t>
+                  </m:r>
+                </m:e>
+                <m:sub>
+                  <m:r>
+                    <w:rPr>
+                      <w:rFonts w:ascii="Cambria Math" w:hAnsi="Cambria Math" w:cs="B Nazanin"/>
+                      <w:sz w:val="28"/>
+                    </w:rPr>
+                    <m:t>h,in</m:t>
+                  </m:r>
+                </m:sub>
+              </m:sSub>
+            </m:oMath>
+            <w:r>
+              <w:rPr>
+                <w:rFonts w:cs="B Nazanin"/>
+                <w:sz w:val="28"/>
+                <w:rtl/>
+              </w:rPr>
+              <w:t xml:space="preserve">در نظر گرفته می‌شود و فرض می‌شود که مؤلفه‌های عمودی و عرضی سرعت، یعنی </w:t>
+            </w:r>
+            <m:oMath>
+              <m:r>
+                <w:rPr>
+                  <w:rFonts w:ascii="Cambria Math" w:hAnsi="Cambria Math" w:cs="B Nazanin"/>
+                  <w:sz w:val="28"/>
+                </w:rPr>
+                <m:t>U</m:t>
+              </m:r>
+            </m:oMath>
+            <w:r>
+              <w:rPr>
+                <w:rFonts w:cs="B Nazanin"/>
+                <w:sz w:val="28"/>
+              </w:rPr>
+              <w:t xml:space="preserve"> </w:t>
+            </w:r>
+            <w:r>
+              <w:rPr>
+                <w:rFonts w:cs="B Nazanin"/>
+                <w:sz w:val="28"/>
+                <w:rtl/>
+              </w:rPr>
+              <w:t xml:space="preserve">و </w:t>
+            </w:r>
+            <w:r>
+              <w:rPr>
+                <w:rStyle w:val="katex-mathml"/>
+                <w:rFonts w:cs="B Nazanin"/>
+                <w:sz w:val="28"/>
+              </w:rPr>
+              <w:t>W</w:t>
+            </w:r>
+            <w:r>
+              <w:rPr>
+                <w:rFonts w:cs="B Nazanin"/>
+                <w:sz w:val="28"/>
+                <w:rtl/>
+              </w:rPr>
+              <w:t>، صفر هستند تا نشان‌دهنده جریان موازی در کانال باشد. فشار ورودی نیز به عنوان</w:t>
+            </w:r>
+            <m:oMath>
+              <m:sSub>
+                <m:sSubPr>
+                  <m:ctrlPr>
+                    <w:rPr>
+                      <w:rFonts w:ascii="Cambria Math" w:hAnsi="Cambria Math" w:cs="B Nazanin"/>
+                      <w:i/>
+                      <w:sz w:val="28"/>
+                    </w:rPr>
+                  </m:ctrlPr>
+                </m:sSubPr>
+                <m:e>
+                  <m:r>
+                    <w:rPr>
+                      <w:rFonts w:ascii="Cambria Math" w:hAnsi="Cambria Math" w:cs="B Nazanin"/>
+                      <w:sz w:val="28"/>
+                    </w:rPr>
+                    <m:t>P</m:t>
+                  </m:r>
+                </m:e>
+                <m:sub>
+                  <m:r>
+                    <w:rPr>
+                      <w:rFonts w:ascii="Cambria Math" w:hAnsi="Cambria Math" w:cs="B Nazanin"/>
+                      <w:sz w:val="28"/>
+                    </w:rPr>
+                    <m:t>h,in</m:t>
+                  </m:r>
+                </m:sub>
+              </m:sSub>
+              <m:r>
+                <w:rPr>
+                  <w:rFonts w:ascii="Cambria Math" w:hAnsi="Cambria Math" w:cs="B Nazanin"/>
+                  <w:sz w:val="28"/>
+                </w:rPr>
+                <m:t>=0.2MPa</m:t>
+              </m:r>
+            </m:oMath>
+            <w:r>
+              <w:rPr>
+                <w:rFonts w:cs="B Nazanin"/>
+                <w:sz w:val="28"/>
+              </w:rPr>
+              <w:t xml:space="preserve"> </w:t>
+            </w:r>
+            <w:r>
+              <w:rPr>
+                <w:rFonts w:cs="B Nazanin" w:hint="cs"/>
+                <w:sz w:val="28"/>
+                <w:rtl/>
+              </w:rPr>
+              <w:t>در نظر گرفته شده است</w:t>
+            </w:r>
+            <w:r>
+              <w:rPr>
+                <w:rFonts w:cs="B Nazanin"/>
+                <w:sz w:val="28"/>
+              </w:rPr>
+              <w:t>.</w:t>
+            </w:r>
+            <w:r>
+              <w:rPr>
+                <w:rFonts w:cs="B Nazanin"/>
+                <w:sz w:val="28"/>
+              </w:rPr>
+              <w:t xml:space="preserve"> </w:t>
+            </w:r>
+            <w:r>
+              <w:rPr>
+                <w:rFonts w:cs="B Nazanin" w:hint="cs"/>
+                <w:sz w:val="28"/>
+                <w:rtl/>
+              </w:rPr>
+              <w:t>د</w:t>
+            </w:r>
+            <w:r>
+              <w:rPr>
+                <w:rFonts w:cs="B Nazanin"/>
+                <w:sz w:val="28"/>
+                <w:rtl/>
+              </w:rPr>
+              <w:t xml:space="preserve">ر ورودی کانال </w:t>
+            </w:r>
+            <w:r>
+              <w:rPr>
+                <w:rFonts w:cs="B Nazanin" w:hint="cs"/>
+                <w:sz w:val="28"/>
+                <w:rtl/>
+              </w:rPr>
+              <w:t>بالا و پایین</w:t>
+            </w:r>
+            <w:r>
+              <w:rPr>
+                <w:rFonts w:cs="B Nazanin"/>
+                <w:sz w:val="28"/>
+                <w:rtl/>
+              </w:rPr>
+              <w:t xml:space="preserve">، که جریان </w:t>
+            </w:r>
+            <w:r>
+              <w:rPr>
+                <w:rFonts w:cs="B Nazanin" w:hint="cs"/>
+                <w:sz w:val="28"/>
+                <w:rtl/>
+              </w:rPr>
+              <w:t>سرد</w:t>
+            </w:r>
+            <w:r>
+              <w:rPr>
+                <w:rFonts w:cs="B Nazanin"/>
+                <w:sz w:val="28"/>
+                <w:rtl/>
+              </w:rPr>
+              <w:t xml:space="preserve"> وارد مبدل می‌شود، دما  </w:t>
+            </w:r>
+            <w:r>
+              <w:rPr>
+                <w:rFonts w:cs="B Nazanin" w:hint="cs"/>
+                <w:sz w:val="28"/>
+                <w:rtl/>
+              </w:rPr>
+              <w:t>برابر</w:t>
+            </w:r>
+            <w:r>
+              <w:rPr>
+                <w:rFonts w:cs="B Nazanin"/>
+                <w:sz w:val="28"/>
+              </w:rPr>
+              <w:t xml:space="preserve"> </w:t>
+            </w:r>
+            <m:oMath>
+              <m:sSub>
+                <m:sSubPr>
+                  <m:ctrlPr>
+                    <w:rPr>
+                      <w:rFonts w:ascii="Cambria Math" w:hAnsi="Cambria Math" w:cs="B Nazanin"/>
+                      <w:i/>
+                      <w:sz w:val="28"/>
+                    </w:rPr>
+                  </m:ctrlPr>
+                </m:sSubPr>
+                <m:e>
+                  <m:r>
+                    <w:rPr>
+                      <w:rFonts w:ascii="Cambria Math" w:hAnsi="Cambria Math" w:cs="B Nazanin"/>
+                      <w:sz w:val="28"/>
+                    </w:rPr>
+                    <m:t>T</m:t>
+                  </m:r>
+                </m:e>
+                <m:sub>
+                  <m:r>
+                    <w:rPr>
+                      <w:rFonts w:ascii="Cambria Math" w:hAnsi="Cambria Math" w:cs="B Nazanin"/>
+                      <w:sz w:val="28"/>
+                    </w:rPr>
+                    <m:t>c,in</m:t>
+                  </m:r>
+                </m:sub>
+              </m:sSub>
+              <m:r>
+                <w:rPr>
+                  <w:rFonts w:ascii="Cambria Math" w:hAnsi="Cambria Math" w:cs="B Nazanin"/>
+                  <w:sz w:val="28"/>
+                </w:rPr>
+                <m:t>=293K</m:t>
+              </m:r>
+            </m:oMath>
+            <w:r>
+              <w:rPr>
+                <w:rFonts w:cs="B Nazanin"/>
+                <w:sz w:val="28"/>
+              </w:rPr>
+              <w:t xml:space="preserve">    </w:t>
+            </w:r>
+            <w:r>
+              <w:rPr>
+                <w:rFonts w:cs="B Nazanin"/>
+                <w:sz w:val="28"/>
+                <w:rtl/>
+              </w:rPr>
+              <w:t xml:space="preserve">تعریف شده است. </w:t>
+            </w:r>
+            <w:r>
+              <w:rPr>
+                <w:rFonts w:cs="B Nazanin"/>
+                <w:sz w:val="28"/>
+                <w:rtl/>
+              </w:rPr>
+              <w:t>مشابه کانال میانی، سرعت جریان ورودی در این بخش نیز به صورت موازی با سطح پره‌ها تعریف شده و مقدار آن</w:t>
+            </w:r>
+            <w:r>
+              <w:rPr>
+                <w:rFonts w:cs="B Nazanin"/>
+                <w:sz w:val="28"/>
+              </w:rPr>
+              <w:t xml:space="preserve"> </w:t>
+            </w:r>
+            <m:oMath>
+              <m:sSub>
+                <m:sSubPr>
+                  <m:ctrlPr>
+                    <w:rPr>
+                      <w:rFonts w:ascii="Cambria Math" w:hAnsi="Cambria Math" w:cs="B Nazanin"/>
+                      <w:i/>
+                      <w:sz w:val="28"/>
+                    </w:rPr>
+                  </m:ctrlPr>
+                </m:sSubPr>
+                <m:e>
+                  <m:r>
+                    <w:rPr>
+                      <w:rFonts w:ascii="Cambria Math" w:hAnsi="Cambria Math" w:cs="B Nazanin"/>
+                      <w:sz w:val="28"/>
+                    </w:rPr>
+                    <m:t xml:space="preserve"> </m:t>
+                  </m:r>
+                  <m:r>
+                    <w:rPr>
+                      <w:rFonts w:ascii="Cambria Math" w:hAnsi="Cambria Math" w:cs="B Nazanin"/>
+                      <w:sz w:val="28"/>
+                    </w:rPr>
+                    <m:t>U</m:t>
+                  </m:r>
+                </m:e>
+                <m:sub>
+                  <m:r>
+                    <w:rPr>
+                      <w:rFonts w:ascii="Cambria Math" w:hAnsi="Cambria Math" w:cs="B Nazanin"/>
+                      <w:sz w:val="28"/>
+                    </w:rPr>
+                    <m:t>c</m:t>
+                  </m:r>
+                  <m:r>
+                    <w:rPr>
+                      <w:rFonts w:ascii="Cambria Math" w:hAnsi="Cambria Math" w:cs="B Nazanin"/>
+                      <w:sz w:val="28"/>
+                    </w:rPr>
+                    <m:t>,in</m:t>
+                  </m:r>
+                </m:sub>
+              </m:sSub>
+            </m:oMath>
+            <w:r>
+              <w:rPr>
+                <w:rFonts w:cs="B Nazanin"/>
+                <w:sz w:val="28"/>
+                <w:rtl/>
+              </w:rPr>
+              <w:t>. فشار ورودی نیز به عنوان</w:t>
+            </w:r>
+            <m:oMath>
+              <m:sSub>
+                <m:sSubPr>
+                  <m:ctrlPr>
+                    <w:rPr>
+                      <w:rFonts w:ascii="Cambria Math" w:hAnsi="Cambria Math" w:cs="B Nazanin"/>
+                      <w:i/>
+                      <w:sz w:val="28"/>
+                    </w:rPr>
+                  </m:ctrlPr>
+                </m:sSubPr>
+                <m:e>
+                  <m:r>
+                    <w:rPr>
+                      <w:rFonts w:ascii="Cambria Math" w:hAnsi="Cambria Math" w:cs="B Nazanin"/>
+                      <w:sz w:val="28"/>
+                    </w:rPr>
+                    <m:t>P</m:t>
+                  </m:r>
+                </m:e>
+                <m:sub>
+                  <m:r>
+                    <w:rPr>
+                      <w:rFonts w:ascii="Cambria Math" w:hAnsi="Cambria Math" w:cs="B Nazanin"/>
+                      <w:sz w:val="28"/>
+                    </w:rPr>
+                    <m:t>h,in</m:t>
+                  </m:r>
+                </m:sub>
+              </m:sSub>
+              <m:r>
+                <w:rPr>
+                  <w:rFonts w:ascii="Cambria Math" w:hAnsi="Cambria Math" w:cs="B Nazanin"/>
+                  <w:sz w:val="28"/>
+                </w:rPr>
+                <m:t>=0.</m:t>
+              </m:r>
+              <m:r>
+                <w:rPr>
+                  <w:rFonts w:ascii="Cambria Math" w:hAnsi="Cambria Math" w:cs="B Nazanin"/>
+                  <w:sz w:val="28"/>
+                </w:rPr>
+                <m:t>15</m:t>
+              </m:r>
+              <m:r>
+                <w:rPr>
+                  <w:rFonts w:ascii="Cambria Math" w:hAnsi="Cambria Math" w:cs="B Nazanin"/>
+                  <w:sz w:val="28"/>
+                </w:rPr>
+                <m:t>MPa</m:t>
+              </m:r>
+            </m:oMath>
+            <w:r>
+              <w:rPr>
+                <w:rFonts w:cs="B Nazanin"/>
+                <w:sz w:val="28"/>
+              </w:rPr>
+              <w:t xml:space="preserve"> </w:t>
+            </w:r>
+            <w:r>
+              <w:rPr>
+                <w:rFonts w:cs="B Nazanin" w:hint="cs"/>
+                <w:sz w:val="28"/>
+                <w:rtl/>
+              </w:rPr>
+              <w:t>در نظر گرفته شده است</w:t>
+            </w:r>
+            <w:r>
+              <w:rPr>
+                <w:rFonts w:cs="B Nazanin"/>
+                <w:sz w:val="28"/>
+              </w:rPr>
+              <w:t>.</w:t>
+            </w:r>
+            <w:r>
+              <w:rPr>
+                <w:rFonts w:cs="B Nazanin"/>
+                <w:sz w:val="28"/>
+              </w:rPr>
+              <w:t xml:space="preserve"> </w:t>
+            </w:r>
+            <w:r>
+              <w:rPr>
+                <w:rFonts w:cs="B Nazanin"/>
+                <w:sz w:val="28"/>
+                <w:rtl/>
+              </w:rPr>
+              <w:t xml:space="preserve">در خروجی تمامی گذرگاه‌های مبدل، فشار ثابت و برابر </w:t>
+            </w:r>
+            <m:oMath>
+              <m:sSub>
+                <m:sSubPr>
+                  <m:ctrlPr>
+                    <w:rPr>
+                      <w:rFonts w:ascii="Cambria Math" w:hAnsi="Cambria Math" w:cs="B Nazanin"/>
+                      <w:i/>
+                      <w:sz w:val="28"/>
+                    </w:rPr>
+                  </m:ctrlPr>
+                </m:sSubPr>
+                <m:e>
+                  <m:r>
+                    <w:rPr>
+                      <w:rFonts w:ascii="Cambria Math" w:hAnsi="Cambria Math" w:cs="B Nazanin"/>
+                      <w:sz w:val="28"/>
+                    </w:rPr>
+                    <m:t>P</m:t>
+                  </m:r>
+                </m:e>
+                <m:sub>
+                  <m:r>
+                    <w:rPr>
+                      <w:rFonts w:ascii="Cambria Math" w:hAnsi="Cambria Math" w:cs="B Nazanin"/>
+                      <w:sz w:val="28"/>
+                    </w:rPr>
+                    <m:t>out</m:t>
+                  </m:r>
+                </m:sub>
+              </m:sSub>
+              <m:r>
+                <w:rPr>
+                  <w:rFonts w:ascii="Cambria Math" w:hAnsi="Cambria Math" w:cs="B Nazanin"/>
+                  <w:sz w:val="28"/>
+                </w:rPr>
+                <m:t>=0.</m:t>
+              </m:r>
+              <m:r>
+                <w:rPr>
+                  <w:rFonts w:ascii="Cambria Math" w:hAnsi="Cambria Math" w:cs="B Nazanin"/>
+                  <w:sz w:val="28"/>
+                </w:rPr>
+                <m:t>1</m:t>
+              </m:r>
+              <m:r>
+                <w:rPr>
+                  <w:rFonts w:ascii="Cambria Math" w:hAnsi="Cambria Math" w:cs="B Nazanin"/>
+                  <w:sz w:val="28"/>
+                </w:rPr>
+                <m:t>MPa</m:t>
+              </m:r>
+            </m:oMath>
+            <w:r>
+              <w:rPr>
+                <w:rFonts w:cs="B Nazanin"/>
+                <w:sz w:val="28"/>
+              </w:rPr>
+              <w:t xml:space="preserve">   </w:t>
+            </w:r>
+            <w:r>
+              <w:rPr>
+                <w:rFonts w:cs="B Nazanin"/>
+                <w:sz w:val="28"/>
+                <w:rtl/>
+              </w:rPr>
+              <w:t>تعریف شده است تا جریان سیال به طور کامل از مبدل عبور کند. دمای خروجی جریان گرم از کانال میانی به عنوان</w:t>
+            </w:r>
+            <w:r>
+              <w:rPr>
+                <w:rFonts w:cs="B Nazanin"/>
+                <w:sz w:val="28"/>
+              </w:rPr>
+              <w:t xml:space="preserve">  </w:t>
+            </w:r>
+            <m:oMath>
+              <m:sSub>
+                <m:sSubPr>
+                  <m:ctrlPr>
+                    <w:rPr>
+                      <w:rFonts w:ascii="Cambria Math" w:hAnsi="Cambria Math" w:cs="B Nazanin"/>
+                      <w:i/>
+                      <w:sz w:val="28"/>
+                    </w:rPr>
+                  </m:ctrlPr>
+                </m:sSubPr>
+                <m:e>
+                  <m:r>
+                    <w:rPr>
+                      <w:rFonts w:ascii="Cambria Math" w:hAnsi="Cambria Math" w:cs="B Nazanin"/>
+                      <w:sz w:val="28"/>
+                    </w:rPr>
+                    <m:t>T</m:t>
+                  </m:r>
+                </m:e>
+                <m:sub>
+                  <m:r>
+                    <w:rPr>
+                      <w:rFonts w:ascii="Cambria Math" w:hAnsi="Cambria Math" w:cs="B Nazanin"/>
+                      <w:sz w:val="28"/>
+                    </w:rPr>
+                    <m:t>h</m:t>
+                  </m:r>
+                  <m:r>
+                    <w:rPr>
+                      <w:rFonts w:ascii="Cambria Math" w:hAnsi="Cambria Math" w:cs="B Nazanin"/>
+                      <w:sz w:val="28"/>
+                    </w:rPr>
+                    <m:t>,</m:t>
+                  </m:r>
+                  <m:r>
+                    <w:rPr>
+                      <w:rFonts w:ascii="Cambria Math" w:hAnsi="Cambria Math" w:cs="B Nazanin"/>
+                      <w:sz w:val="28"/>
+                    </w:rPr>
+                    <m:t>out</m:t>
+                  </m:r>
+                </m:sub>
+              </m:sSub>
+            </m:oMath>
+            <w:r>
+              <w:rPr>
+                <w:rFonts w:cs="B Nazanin"/>
+                <w:sz w:val="28"/>
+              </w:rPr>
+              <w:t xml:space="preserve"> </w:t>
+            </w:r>
+            <w:r>
+              <w:rPr>
+                <w:rFonts w:cs="B Nazanin"/>
+                <w:sz w:val="28"/>
+                <w:rtl/>
+              </w:rPr>
+              <w:t>و دمای خروجی جریان سرد از کانال‌های بالا و پایین به ترتیب به عنوان</w:t>
+            </w:r>
+            <w:r>
+              <w:rPr>
+                <w:rFonts w:cs="B Nazanin"/>
+                <w:sz w:val="28"/>
+              </w:rPr>
+              <w:t xml:space="preserve"> </w:t>
+            </w:r>
+            <m:oMath>
+              <m:sSub>
+                <m:sSubPr>
+                  <m:ctrlPr>
+                    <w:rPr>
+                      <w:rFonts w:ascii="Cambria Math" w:hAnsi="Cambria Math" w:cs="B Nazanin"/>
+                      <w:i/>
+                      <w:sz w:val="28"/>
+                    </w:rPr>
+                  </m:ctrlPr>
+                </m:sSubPr>
+                <m:e>
+                  <m:r>
+                    <w:rPr>
+                      <w:rFonts w:ascii="Cambria Math" w:hAnsi="Cambria Math" w:cs="B Nazanin"/>
+                      <w:sz w:val="28"/>
+                    </w:rPr>
+                    <m:t>T</m:t>
+                  </m:r>
+                </m:e>
+                <m:sub>
+                  <m:r>
+                    <w:rPr>
+                      <w:rFonts w:ascii="Cambria Math" w:hAnsi="Cambria Math" w:cs="B Nazanin"/>
+                      <w:sz w:val="28"/>
+                    </w:rPr>
+                    <m:t>c</m:t>
+                  </m:r>
+                  <m:r>
+                    <w:rPr>
+                      <w:rFonts w:ascii="Cambria Math" w:hAnsi="Cambria Math" w:cs="B Nazanin"/>
+                      <w:sz w:val="28"/>
+                    </w:rPr>
+                    <m:t>,out</m:t>
+                  </m:r>
+                </m:sub>
+              </m:sSub>
+            </m:oMath>
+            <w:r>
+              <w:rPr>
+                <w:rFonts w:cs="B Nazanin"/>
+                <w:sz w:val="28"/>
+                <w:rtl/>
+              </w:rPr>
+              <w:t>مشخص شده‌اند. این دماها وابسته به میزان انتقال حرارت در داخل مبدل می‌باشند و در حین شبیه‌سازی محاسبه می‌شوند</w:t>
+            </w:r>
+            <w:r>
+              <w:rPr>
+                <w:rFonts w:cs="B Nazanin"/>
+                <w:sz w:val="28"/>
+              </w:rPr>
+              <w:t>.</w:t>
+            </w:r>
+          </w:p>
+          <w:p>
+            <w:pPr>
+              <w:pStyle w:val="BodyText"/>
+              <w:jc w:val="both"/>
+              <w:rPr>
+                <w:rFonts w:cs="B Nazanin"/>
+                <w:sz w:val="28"/>
+              </w:rPr>
+            </w:pPr>
+            <w:r>
+              <w:rPr>
+                <w:rFonts w:cs="B Nazanin"/>
+                <w:sz w:val="28"/>
+                <w:rtl/>
+              </w:rPr>
+              <w:t>دیواره‌های مبدل حرارتی به صورت آدیاباتیک در نظر گرفته شده‌اند، به این معنا که هیچ‌گونه تبادل حرارتی بین سیال و محیط اطراف صورت نمی‌گیرد. این فرض باعث می‌شود که تمامی حرارت انتقال یافته بین جریان‌های گرم و سرد در داخل مبدل باقی بماند و تلفات حرارتی به محیط به حداقل برسد</w:t>
+            </w:r>
+            <w:r>
+              <w:rPr>
+                <w:rFonts w:cs="B Nazanin"/>
+                <w:sz w:val="28"/>
+              </w:rPr>
+              <w:t>.</w:t>
+            </w:r>
+          </w:p>
+          <w:p>
+            <w:pPr>
+              <w:pStyle w:val="BodyText"/>
+              <w:jc w:val="both"/>
+              <w:rPr>
+                <w:rFonts w:cs="B Nazanin"/>
+                <w:sz w:val="28"/>
+                <w:rtl/>
+              </w:rPr>
+            </w:pPr>
+            <w:r>
+              <w:rPr>
+                <w:rFonts w:cs="B Nazanin" w:hint="cs"/>
+                <w:sz w:val="28"/>
+                <w:rtl/>
+              </w:rPr>
+              <w:t>شرایط جریان در کانال های حرارتی  عبارتند از:</w:t>
+            </w:r>
+          </w:p>
+          <w:p>
+            <w:pPr>
+              <w:pStyle w:val="NormalWeb"/>
+              <w:bidi/>
+              <w:jc w:val="both"/>
+              <w:rPr>
+                <w:rFonts w:cs="B Nazanin"/>
+                <w:sz w:val="28"/>
+                <w:szCs w:val="28"/>
+                <w:rtl/>
+              </w:rPr>
+            </w:pPr>
+            <w:r>
+              <w:rPr>
+                <w:rFonts w:cs="B Nazanin" w:hint="cs"/>
+                <w:sz w:val="28"/>
+                <w:szCs w:val="28"/>
+                <w:rtl/>
+              </w:rPr>
+              <w:lastRenderedPageBreak/>
+              <w:t xml:space="preserve">- </w:t>
+            </w:r>
+            <w:r>
+              <w:rPr>
+                <w:rFonts w:cs="B Nazanin"/>
+                <w:sz w:val="28"/>
+                <w:szCs w:val="28"/>
+                <w:rtl/>
+              </w:rPr>
+              <w:t>جریان سیال در کانال‌ها به صورت لایه‌ای فرض شده است و توزیع دما و سرعت سیال در سطح مقطع کانال به طور یکنواخت است. این فرض به ساده‌سازی محاسبات کمک می‌کند و جریان را به گونه‌ای مدل می‌کند که در طول کانال‌ها به خوبی مخلوط می‌شود</w:t>
+            </w:r>
+            <w:r>
+              <w:rPr>
+                <w:rFonts w:cs="B Nazanin"/>
+                <w:sz w:val="28"/>
+                <w:szCs w:val="28"/>
+              </w:rPr>
+              <w:t>.</w:t>
+            </w:r>
+          </w:p>
+          <w:p>
+            <w:pPr>
+              <w:pStyle w:val="NormalWeb"/>
+              <w:bidi/>
+              <w:jc w:val="both"/>
+              <w:rPr>
+                <w:rFonts w:cs="B Nazanin"/>
+                <w:sz w:val="28"/>
+                <w:szCs w:val="28"/>
+              </w:rPr>
+            </w:pPr>
+            <w:r>
+              <w:rPr>
+                <w:rFonts w:cs="B Nazanin" w:hint="cs"/>
+                <w:sz w:val="28"/>
+                <w:szCs w:val="28"/>
+                <w:rtl/>
+              </w:rPr>
+              <w:t>-</w:t>
+            </w:r>
+            <w:r>
+              <w:rPr>
+                <w:rFonts w:cs="B Nazanin"/>
+                <w:sz w:val="28"/>
+                <w:szCs w:val="28"/>
+              </w:rPr>
+              <w:t xml:space="preserve">  </w:t>
+            </w:r>
+            <w:r>
+              <w:rPr>
+                <w:rFonts w:cs="B Nazanin"/>
+                <w:sz w:val="28"/>
+                <w:szCs w:val="28"/>
+                <w:rtl/>
+              </w:rPr>
+              <w:t xml:space="preserve">انتقال حرارت طولی در صفحات جداکننده کانال‌ها نادیده گرفته می‌شود و تمامی انتقال حرارت به صورت عمود بر جریان سیال انجام می‌گیرد. همچنین، ضریب انتقال حرارت کلی </w:t>
+            </w:r>
+            <w:r>
+              <w:rPr>
+                <w:rStyle w:val="katex-mathml"/>
+                <w:rFonts w:cs="B Nazanin"/>
+                <w:sz w:val="28"/>
+                <w:szCs w:val="28"/>
+              </w:rPr>
+              <w:t>U</w:t>
+            </w:r>
+            <w:r>
+              <w:rPr>
+                <w:rFonts w:cs="B Nazanin"/>
+                <w:sz w:val="28"/>
+                <w:szCs w:val="28"/>
+              </w:rPr>
+              <w:t xml:space="preserve"> </w:t>
+            </w:r>
+            <w:r>
+              <w:rPr>
+                <w:rFonts w:cs="B Nazanin"/>
+                <w:sz w:val="28"/>
+                <w:szCs w:val="28"/>
+                <w:rtl/>
+              </w:rPr>
+              <w:t>در طول مبدل ثابت فرض شده است</w:t>
+            </w:r>
+            <w:r>
+              <w:rPr>
+                <w:rFonts w:cs="B Nazanin"/>
+                <w:sz w:val="28"/>
+                <w:szCs w:val="28"/>
+              </w:rPr>
+              <w:t>.</w:t>
+            </w:r>
+          </w:p>
+          <w:p>
+            <w:pPr>
+              <w:pStyle w:val="BodyText"/>
+              <w:jc w:val="both"/>
+              <w:rPr>
+                <w:rFonts w:cs="B Nazanin"/>
+                <w:sz w:val="28"/>
+                <w:rtl/>
+              </w:rPr>
+            </w:pPr>
+            <w:r>
+              <w:rPr>
+                <w:rFonts w:cs="B Nazanin" w:hint="cs"/>
+                <w:sz w:val="28"/>
+                <w:rtl/>
+              </w:rPr>
+              <w:t xml:space="preserve">- </w:t>
+            </w:r>
+            <w:r>
+              <w:rPr>
+                <w:rFonts w:cs="B Nazanin"/>
+                <w:sz w:val="28"/>
+                <w:rtl/>
+              </w:rPr>
+              <w:t>در برخی شبیه‌سازی‌ها، ممکن است تغییرات خواص ترمودینامیکی در طول مبدل مانند تغییرات ضریب انتقال حرارت و چگالی در اثر تغییرات دما و فشار در نظر گرفته شود. این تغییرات به خصوص در مواردی که جریان سیال چندفازی و در حال تغییر فاز باشد، اهمیت زیادی دارند</w:t>
+            </w:r>
+            <w:r>
+              <w:rPr>
+                <w:rFonts w:cs="B Nazanin"/>
+                <w:sz w:val="28"/>
+              </w:rPr>
+              <w:t>.</w:t>
+            </w:r>
+          </w:p>
+          <w:p>
+            <w:pPr>
+              <w:pStyle w:val="BodyText"/>
+              <w:jc w:val="both"/>
+              <w:rPr>
+                <w:rFonts w:cs="B Nazanin"/>
+                <w:sz w:val="28"/>
+                <w:rtl/>
+              </w:rPr>
+            </w:pPr>
+            <w:r>
+              <w:rPr>
+                <w:rFonts w:cs="B Nazanin" w:hint="cs"/>
+                <w:sz w:val="28"/>
+                <w:rtl/>
+              </w:rPr>
+              <w:t xml:space="preserve">همچنین معادلات حاکم بر جریان اشفته در حالت سه بعدی و پایا شامل معادله پیوستگی ؛ معادلات برداری ؛ ممنتوم و معادله انرژی هستند که به روش عددی گسسته سازی و حل می شوند . در این پژوهش این معادلات به روش حجم محدد گسسته سازی و جل شده اند . از الگوریتم ژنتیک برای حل معادلات کوپل شده سرعت فشار استفاده می شود . برای دستیابی به جواب دقیق و خطای قابل چشم پوشی ناشی از لحل مساله و نیز استفاده از حافظه کمتر کامپیورتر در فرایند شبیه سازی عددی ماکزیموم مانده را </w:t>
+            </w:r>
+            <m:oMath>
+              <m:sSup>
+                <m:sSupPr>
+                  <m:ctrlPr>
+                    <w:rPr>
+                      <w:rFonts w:ascii="Cambria Math" w:hAnsi="Cambria Math" w:cs="B Nazanin"/>
+                      <w:i/>
+                      <w:sz w:val="28"/>
+                    </w:rPr>
+                  </m:ctrlPr>
+                </m:sSupPr>
+                <m:e>
+                  <m:r>
+                    <w:rPr>
+                      <w:rFonts w:ascii="Cambria Math" w:hAnsi="Cambria Math" w:cs="B Nazanin"/>
+                      <w:sz w:val="28"/>
+                    </w:rPr>
+                    <m:t>10</m:t>
+                  </m:r>
+                </m:e>
+                <m:sup>
+                  <m:r>
+                    <w:rPr>
+                      <w:rFonts w:ascii="Cambria Math" w:hAnsi="Cambria Math" w:cs="B Nazanin"/>
+                      <w:sz w:val="28"/>
+                    </w:rPr>
+                    <m:t>-6</m:t>
+                  </m:r>
+                </m:sup>
+              </m:sSup>
+            </m:oMath>
+            <w:r>
+              <w:rPr>
+                <w:rFonts w:cs="B Nazanin" w:hint="cs"/>
+                <w:sz w:val="28"/>
+                <w:rtl/>
+              </w:rPr>
+              <w:t xml:space="preserve"> به عنوان مانده قابل قبول انتخاب شده است</w:t>
+            </w:r>
+          </w:p>
+          <w:p>
+            <w:pPr>
+              <w:pStyle w:val="BodyText"/>
+              <w:jc w:val="both"/>
+              <w:rPr>
+                <w:rFonts w:hint="cs"/>
+              </w:rPr>
+            </w:pPr>
+          </w:p>
+          <w:p>
+            <w:pPr>
+              <w:pStyle w:val="BodyText"/>
+              <w:jc w:val="both"/>
+            </w:pPr>
+          </w:p>
+          <w:p>
+            <w:pPr>
+              <w:pStyle w:val="BodyText"/>
+              <w:jc w:val="both"/>
+              <w:rPr>
+                <w:rFonts w:cs="B Nazanin" w:hint="cs"/>
+                <w:sz w:val="28"/>
+                <w:rtl/>
+              </w:rPr>
+            </w:pPr>
+          </w:p>
+          <w:p>
+            <w:pPr>
+              <w:pStyle w:val="BodyText"/>
+              <w:jc w:val="both"/>
+              <w:rPr>
+                <w:rFonts w:cs="B Nazanin" w:hint="cs"/>
+                <w:sz w:val="28"/>
+                <w:rtl/>
               </w:rPr>
             </w:pPr>
           </w:p>
@@ -58719,9 +59885,10 @@
           </w:p>
         </w:tc>
       </w:tr>
-      <w:bookmarkEnd w:id="50"/>
+      <w:bookmarkEnd w:id="48"/>
       <w:bookmarkEnd w:id="51"/>
-      <w:bookmarkEnd w:id="55"/>
+      <w:bookmarkEnd w:id="52"/>
+      <w:bookmarkEnd w:id="56"/>
     </w:tbl>
     <w:p>
       <w:pPr>

</xml_diff>